<commit_message>
Se creo el proyecto, se incluyo el plan de pruebas y se dejo el login listo
</commit_message>
<xml_diff>
--- a/Estrategia de Automatización con Page Factory.docx
+++ b/Estrategia de Automatización con Page Factory.docx
@@ -1397,25 +1397,14 @@
           <w:lang w:val="es-CO"/>
         </w:rPr>
       </w:pPr>
-      <w:proofErr w:type="gramStart"/>
-      <w:r>
-        <w:rPr>
-          <w:rFonts w:ascii="Times New Roman" w:hAnsi="Times New Roman" w:cs="Times New Roman"/>
-          <w:sz w:val="24"/>
-          <w:szCs w:val="24"/>
-          <w:lang w:val="es-CO"/>
-        </w:rPr>
-        <w:t>Las funcionalidades a ser automatizadas</w:t>
-      </w:r>
-      <w:proofErr w:type="gramEnd"/>
-      <w:r>
-        <w:rPr>
-          <w:rFonts w:ascii="Times New Roman" w:hAnsi="Times New Roman" w:cs="Times New Roman"/>
-          <w:sz w:val="24"/>
-          <w:szCs w:val="24"/>
-          <w:lang w:val="es-CO"/>
-        </w:rPr>
-        <w:t xml:space="preserve"> serán seleccionadas utilizando los criterios de la Lista de Chequeo “Qué casos de pruebas automatizar”. </w:t>
+      <w:r>
+        <w:rPr>
+          <w:rFonts w:ascii="Times New Roman" w:hAnsi="Times New Roman" w:cs="Times New Roman"/>
+          <w:sz w:val="24"/>
+          <w:szCs w:val="24"/>
+          <w:lang w:val="es-CO"/>
+        </w:rPr>
+        <w:t xml:space="preserve">Las funcionalidades a ser automatizadas serán seleccionadas utilizando los criterios de la Lista de Chequeo “Qué casos de pruebas automatizar”. </w:t>
       </w:r>
     </w:p>
     <w:p>
@@ -2476,25 +2465,14 @@
                 <w:lang w:val="es-CO"/>
               </w:rPr>
             </w:pPr>
-            <w:proofErr w:type="gramStart"/>
-            <w:r>
-              <w:rPr>
-                <w:rFonts w:ascii="Times New Roman" w:hAnsi="Times New Roman" w:cs="Times New Roman"/>
-                <w:sz w:val="24"/>
-                <w:szCs w:val="24"/>
-                <w:lang w:val="es-CO"/>
-              </w:rPr>
-              <w:t>Re planificar</w:t>
-            </w:r>
-            <w:proofErr w:type="gramEnd"/>
-            <w:r>
-              <w:rPr>
-                <w:rFonts w:ascii="Times New Roman" w:hAnsi="Times New Roman" w:cs="Times New Roman"/>
-                <w:sz w:val="24"/>
-                <w:szCs w:val="24"/>
-                <w:lang w:val="es-CO"/>
-              </w:rPr>
-              <w:t xml:space="preserve"> las funcionalidades para ser automatizadas (sección 7)</w:t>
+            <w:r>
+              <w:rPr>
+                <w:rFonts w:ascii="Times New Roman" w:hAnsi="Times New Roman" w:cs="Times New Roman"/>
+                <w:sz w:val="24"/>
+                <w:szCs w:val="24"/>
+                <w:lang w:val="es-CO"/>
+              </w:rPr>
+              <w:t>Re planificar las funcionalidades para ser automatizadas (sección 7)</w:t>
             </w:r>
           </w:p>
           <w:p>
@@ -2572,27 +2550,7 @@
                 <w:szCs w:val="24"/>
                 <w:lang w:val="es-CO"/>
               </w:rPr>
-              <w:t xml:space="preserve">Solicitud de cambios en aquellas funcionalidades que ya tienen casos de pruebas automatizados. Esto ocasiona </w:t>
-            </w:r>
-            <w:proofErr w:type="gramStart"/>
-            <w:r>
-              <w:rPr>
-                <w:rFonts w:ascii="Times New Roman" w:hAnsi="Times New Roman" w:cs="Times New Roman"/>
-                <w:sz w:val="24"/>
-                <w:szCs w:val="24"/>
-                <w:lang w:val="es-CO"/>
-              </w:rPr>
-              <w:t>re trabajo</w:t>
-            </w:r>
-            <w:proofErr w:type="gramEnd"/>
-            <w:r>
-              <w:rPr>
-                <w:rFonts w:ascii="Times New Roman" w:hAnsi="Times New Roman" w:cs="Times New Roman"/>
-                <w:sz w:val="24"/>
-                <w:szCs w:val="24"/>
-                <w:lang w:val="es-CO"/>
-              </w:rPr>
-              <w:t xml:space="preserve"> debido a que se deben actualizar estos scripts.</w:t>
+              <w:t>Solicitud de cambios en aquellas funcionalidades que ya tienen casos de pruebas automatizados. Esto ocasiona re trabajo debido a que se deben actualizar estos scripts.</w:t>
             </w:r>
           </w:p>
         </w:tc>
@@ -4896,7 +4854,19 @@
                 <w:szCs w:val="20"/>
                 <w:shd w:val="clear" w:color="auto" w:fill="E0F2C7"/>
               </w:rPr>
-              <w:t>Successfully Deleted</w:t>
+              <w:t>Successfully Sav</w:t>
+            </w:r>
+            <w:r>
+              <w:rPr>
+                <w:b/>
+                <w:bCs/>
+                <w:color w:val="6EA800"/>
+                <w:spacing w:val="15"/>
+                <w:sz w:val="20"/>
+                <w:szCs w:val="20"/>
+                <w:shd w:val="clear" w:color="auto" w:fill="E0F2C7"/>
+              </w:rPr>
+              <w:t>ed</w:t>
             </w:r>
           </w:p>
           <w:p>
@@ -4961,10 +4931,9 @@
           </w:p>
           <w:p>
             <w:pPr>
-              <w:pStyle w:val="Prrafodelista"/>
               <w:widowControl w:val="0"/>
               <w:spacing w:line="360" w:lineRule="auto"/>
-              <w:ind w:left="1080"/>
+              <w:ind w:left="360"/>
               <w:jc w:val="both"/>
               <w:rPr>
                 <w:rFonts w:ascii="Times New Roman" w:hAnsi="Times New Roman" w:cs="Times New Roman"/>
@@ -4983,7 +4952,19 @@
                 <w:szCs w:val="20"/>
                 <w:shd w:val="clear" w:color="auto" w:fill="E0F2C7"/>
               </w:rPr>
-              <w:t>Successfully Deleted</w:t>
+              <w:t>Successfully Sav</w:t>
+            </w:r>
+            <w:r>
+              <w:rPr>
+                <w:b/>
+                <w:bCs/>
+                <w:color w:val="6EA800"/>
+                <w:spacing w:val="15"/>
+                <w:sz w:val="20"/>
+                <w:szCs w:val="20"/>
+                <w:shd w:val="clear" w:color="auto" w:fill="E0F2C7"/>
+              </w:rPr>
+              <w:t>ed</w:t>
             </w:r>
           </w:p>
         </w:tc>

</xml_diff>

<commit_message>
Se eliminaron los metodos que no se estan usando en la BasePage.java. Tambien se agregaron las evidencias al documento word para la estrategia de prueba
</commit_message>
<xml_diff>
--- a/Estrategia de Automatización con Page Factory.docx
+++ b/Estrategia de Automatización con Page Factory.docx
@@ -1397,14 +1397,25 @@
           <w:lang w:val="es-CO"/>
         </w:rPr>
       </w:pPr>
-      <w:r>
-        <w:rPr>
-          <w:rFonts w:ascii="Times New Roman" w:hAnsi="Times New Roman" w:cs="Times New Roman"/>
-          <w:sz w:val="24"/>
-          <w:szCs w:val="24"/>
-          <w:lang w:val="es-CO"/>
-        </w:rPr>
-        <w:t xml:space="preserve">Las funcionalidades a ser automatizadas serán seleccionadas utilizando los criterios de la Lista de Chequeo “Qué casos de pruebas automatizar”. </w:t>
+      <w:proofErr w:type="gramStart"/>
+      <w:r>
+        <w:rPr>
+          <w:rFonts w:ascii="Times New Roman" w:hAnsi="Times New Roman" w:cs="Times New Roman"/>
+          <w:sz w:val="24"/>
+          <w:szCs w:val="24"/>
+          <w:lang w:val="es-CO"/>
+        </w:rPr>
+        <w:t>Las funcionalidades a ser automatizadas</w:t>
+      </w:r>
+      <w:proofErr w:type="gramEnd"/>
+      <w:r>
+        <w:rPr>
+          <w:rFonts w:ascii="Times New Roman" w:hAnsi="Times New Roman" w:cs="Times New Roman"/>
+          <w:sz w:val="24"/>
+          <w:szCs w:val="24"/>
+          <w:lang w:val="es-CO"/>
+        </w:rPr>
+        <w:t xml:space="preserve"> serán seleccionadas utilizando los criterios de la Lista de Chequeo “Qué casos de pruebas automatizar”. </w:t>
       </w:r>
     </w:p>
     <w:p>
@@ -2465,14 +2476,25 @@
                 <w:lang w:val="es-CO"/>
               </w:rPr>
             </w:pPr>
-            <w:r>
-              <w:rPr>
-                <w:rFonts w:ascii="Times New Roman" w:hAnsi="Times New Roman" w:cs="Times New Roman"/>
-                <w:sz w:val="24"/>
-                <w:szCs w:val="24"/>
-                <w:lang w:val="es-CO"/>
-              </w:rPr>
-              <w:t>Re planificar las funcionalidades para ser automatizadas (sección 7)</w:t>
+            <w:proofErr w:type="gramStart"/>
+            <w:r>
+              <w:rPr>
+                <w:rFonts w:ascii="Times New Roman" w:hAnsi="Times New Roman" w:cs="Times New Roman"/>
+                <w:sz w:val="24"/>
+                <w:szCs w:val="24"/>
+                <w:lang w:val="es-CO"/>
+              </w:rPr>
+              <w:t>Re planificar</w:t>
+            </w:r>
+            <w:proofErr w:type="gramEnd"/>
+            <w:r>
+              <w:rPr>
+                <w:rFonts w:ascii="Times New Roman" w:hAnsi="Times New Roman" w:cs="Times New Roman"/>
+                <w:sz w:val="24"/>
+                <w:szCs w:val="24"/>
+                <w:lang w:val="es-CO"/>
+              </w:rPr>
+              <w:t xml:space="preserve"> las funcionalidades para ser automatizadas (sección 7)</w:t>
             </w:r>
           </w:p>
           <w:p>
@@ -2550,7 +2572,27 @@
                 <w:szCs w:val="24"/>
                 <w:lang w:val="es-CO"/>
               </w:rPr>
-              <w:t>Solicitud de cambios en aquellas funcionalidades que ya tienen casos de pruebas automatizados. Esto ocasiona re trabajo debido a que se deben actualizar estos scripts.</w:t>
+              <w:t xml:space="preserve">Solicitud de cambios en aquellas funcionalidades que ya tienen casos de pruebas automatizados. Esto ocasiona </w:t>
+            </w:r>
+            <w:proofErr w:type="gramStart"/>
+            <w:r>
+              <w:rPr>
+                <w:rFonts w:ascii="Times New Roman" w:hAnsi="Times New Roman" w:cs="Times New Roman"/>
+                <w:sz w:val="24"/>
+                <w:szCs w:val="24"/>
+                <w:lang w:val="es-CO"/>
+              </w:rPr>
+              <w:t>re trabajo</w:t>
+            </w:r>
+            <w:proofErr w:type="gramEnd"/>
+            <w:r>
+              <w:rPr>
+                <w:rFonts w:ascii="Times New Roman" w:hAnsi="Times New Roman" w:cs="Times New Roman"/>
+                <w:sz w:val="24"/>
+                <w:szCs w:val="24"/>
+                <w:lang w:val="es-CO"/>
+              </w:rPr>
+              <w:t xml:space="preserve"> debido a que se deben actualizar estos scripts.</w:t>
             </w:r>
           </w:p>
         </w:tc>
@@ -4821,6 +4863,24 @@
             </w:pPr>
             <w:r>
               <w:rPr>
+                <w:b/>
+                <w:bCs/>
+                <w:sz w:val="20"/>
+                <w:szCs w:val="20"/>
+                <w:lang w:val="es-CO"/>
+              </w:rPr>
+              <w:t>CA</w:t>
+            </w:r>
+            <w:r>
+              <w:rPr>
+                <w:sz w:val="20"/>
+                <w:szCs w:val="20"/>
+                <w:lang w:val="es-CO"/>
+              </w:rPr>
+              <w:t xml:space="preserve">: </w:t>
+            </w:r>
+            <w:r>
+              <w:rPr>
                 <w:sz w:val="20"/>
                 <w:szCs w:val="20"/>
                 <w:lang w:val="es-CO"/>
@@ -4899,6 +4959,35 @@
                 <w:lang w:val="es-CO"/>
               </w:rPr>
             </w:pPr>
+            <w:r>
+              <w:rPr>
+                <w:rFonts w:ascii="Times New Roman" w:hAnsi="Times New Roman" w:cs="Times New Roman"/>
+                <w:b/>
+                <w:bCs/>
+                <w:lang w:val="es-CO"/>
+              </w:rPr>
+              <w:t>CA</w:t>
+            </w:r>
+            <w:r>
+              <w:rPr>
+                <w:rFonts w:ascii="Times New Roman" w:hAnsi="Times New Roman" w:cs="Times New Roman"/>
+                <w:b/>
+                <w:bCs/>
+                <w:sz w:val="24"/>
+                <w:szCs w:val="24"/>
+                <w:lang w:val="es-CO"/>
+              </w:rPr>
+              <w:t>:</w:t>
+            </w:r>
+            <w:r>
+              <w:rPr>
+                <w:rFonts w:ascii="Times New Roman" w:hAnsi="Times New Roman" w:cs="Times New Roman"/>
+                <w:sz w:val="24"/>
+                <w:szCs w:val="24"/>
+                <w:lang w:val="es-CO"/>
+              </w:rPr>
+              <w:t xml:space="preserve"> </w:t>
+            </w:r>
             <w:r>
               <w:rPr>
                 <w:rFonts w:ascii="Times New Roman" w:hAnsi="Times New Roman" w:cs="Times New Roman"/>
@@ -5355,6 +5444,235 @@
           <w:lang w:val="es-CO"/>
         </w:rPr>
       </w:pPr>
+      <w:r>
+        <w:rPr>
+          <w:rFonts w:ascii="Times New Roman" w:hAnsi="Times New Roman" w:cs="Times New Roman"/>
+          <w:sz w:val="24"/>
+          <w:szCs w:val="24"/>
+          <w:lang w:val="es-CO"/>
+        </w:rPr>
+        <w:lastRenderedPageBreak/>
+        <w:drawing>
+          <wp:inline distT="0" distB="0" distL="0" distR="0" wp14:anchorId="34BAE615" wp14:editId="71B848C8">
+            <wp:extent cx="5943600" cy="2235835"/>
+            <wp:effectExtent l="0" t="0" r="0" b="0"/>
+            <wp:docPr id="11" name="Imagen 11" descr="Interfaz de usuario gráfica, Aplicación&#10;&#10;Descripción generada automáticamente"/>
+            <wp:cNvGraphicFramePr>
+              <a:graphicFrameLocks xmlns:a="http://schemas.openxmlformats.org/drawingml/2006/main" noChangeAspect="1"/>
+            </wp:cNvGraphicFramePr>
+            <a:graphic xmlns:a="http://schemas.openxmlformats.org/drawingml/2006/main">
+              <a:graphicData uri="http://schemas.openxmlformats.org/drawingml/2006/picture">
+                <pic:pic xmlns:pic="http://schemas.openxmlformats.org/drawingml/2006/picture">
+                  <pic:nvPicPr>
+                    <pic:cNvPr id="11" name="Imagen 11" descr="Interfaz de usuario gráfica, Aplicación&#10;&#10;Descripción generada automáticamente"/>
+                    <pic:cNvPicPr/>
+                  </pic:nvPicPr>
+                  <pic:blipFill>
+                    <a:blip r:embed="rId8"/>
+                    <a:stretch>
+                      <a:fillRect/>
+                    </a:stretch>
+                  </pic:blipFill>
+                  <pic:spPr>
+                    <a:xfrm>
+                      <a:off x="0" y="0"/>
+                      <a:ext cx="5943600" cy="2235835"/>
+                    </a:xfrm>
+                    <a:prstGeom prst="rect">
+                      <a:avLst/>
+                    </a:prstGeom>
+                  </pic:spPr>
+                </pic:pic>
+              </a:graphicData>
+            </a:graphic>
+          </wp:inline>
+        </w:drawing>
+      </w:r>
+    </w:p>
+    <w:p>
+      <w:pPr>
+        <w:jc w:val="both"/>
+        <w:rPr>
+          <w:rFonts w:ascii="Times New Roman" w:hAnsi="Times New Roman" w:cs="Times New Roman"/>
+          <w:sz w:val="24"/>
+          <w:szCs w:val="24"/>
+          <w:lang w:val="es-CO"/>
+        </w:rPr>
+      </w:pPr>
+    </w:p>
+    <w:p>
+      <w:pPr>
+        <w:jc w:val="both"/>
+        <w:rPr>
+          <w:rFonts w:ascii="Times New Roman" w:hAnsi="Times New Roman" w:cs="Times New Roman"/>
+          <w:sz w:val="24"/>
+          <w:szCs w:val="24"/>
+          <w:lang w:val="es-CO"/>
+        </w:rPr>
+      </w:pPr>
+      <w:r>
+        <w:rPr>
+          <w:rFonts w:ascii="Times New Roman" w:hAnsi="Times New Roman" w:cs="Times New Roman"/>
+          <w:sz w:val="24"/>
+          <w:szCs w:val="24"/>
+          <w:lang w:val="es-CO"/>
+        </w:rPr>
+        <w:drawing>
+          <wp:inline distT="0" distB="0" distL="0" distR="0" wp14:anchorId="162D6175" wp14:editId="513BEAD3">
+            <wp:extent cx="5943600" cy="2047875"/>
+            <wp:effectExtent l="0" t="0" r="0" b="9525"/>
+            <wp:docPr id="12" name="Imagen 12" descr="Interfaz de usuario gráfica, Texto, Aplicación, Correo electrónico&#10;&#10;Descripción generada automáticamente"/>
+            <wp:cNvGraphicFramePr>
+              <a:graphicFrameLocks xmlns:a="http://schemas.openxmlformats.org/drawingml/2006/main" noChangeAspect="1"/>
+            </wp:cNvGraphicFramePr>
+            <a:graphic xmlns:a="http://schemas.openxmlformats.org/drawingml/2006/main">
+              <a:graphicData uri="http://schemas.openxmlformats.org/drawingml/2006/picture">
+                <pic:pic xmlns:pic="http://schemas.openxmlformats.org/drawingml/2006/picture">
+                  <pic:nvPicPr>
+                    <pic:cNvPr id="12" name="Imagen 12" descr="Interfaz de usuario gráfica, Texto, Aplicación, Correo electrónico&#10;&#10;Descripción generada automáticamente"/>
+                    <pic:cNvPicPr/>
+                  </pic:nvPicPr>
+                  <pic:blipFill>
+                    <a:blip r:embed="rId9"/>
+                    <a:stretch>
+                      <a:fillRect/>
+                    </a:stretch>
+                  </pic:blipFill>
+                  <pic:spPr>
+                    <a:xfrm>
+                      <a:off x="0" y="0"/>
+                      <a:ext cx="5943600" cy="2047875"/>
+                    </a:xfrm>
+                    <a:prstGeom prst="rect">
+                      <a:avLst/>
+                    </a:prstGeom>
+                  </pic:spPr>
+                </pic:pic>
+              </a:graphicData>
+            </a:graphic>
+          </wp:inline>
+        </w:drawing>
+      </w:r>
+    </w:p>
+    <w:p>
+      <w:pPr>
+        <w:jc w:val="both"/>
+        <w:rPr>
+          <w:rFonts w:ascii="Times New Roman" w:hAnsi="Times New Roman" w:cs="Times New Roman"/>
+          <w:sz w:val="24"/>
+          <w:szCs w:val="24"/>
+          <w:lang w:val="es-CO"/>
+        </w:rPr>
+      </w:pPr>
+    </w:p>
+    <w:p>
+      <w:pPr>
+        <w:jc w:val="both"/>
+        <w:rPr>
+          <w:rFonts w:ascii="Times New Roman" w:hAnsi="Times New Roman" w:cs="Times New Roman"/>
+          <w:sz w:val="24"/>
+          <w:szCs w:val="24"/>
+          <w:lang w:val="es-CO"/>
+        </w:rPr>
+      </w:pPr>
+      <w:r>
+        <w:rPr>
+          <w:rFonts w:ascii="Times New Roman" w:hAnsi="Times New Roman" w:cs="Times New Roman"/>
+          <w:sz w:val="24"/>
+          <w:szCs w:val="24"/>
+          <w:lang w:val="es-CO"/>
+        </w:rPr>
+        <w:drawing>
+          <wp:inline distT="0" distB="0" distL="0" distR="0" wp14:anchorId="57002D64" wp14:editId="51BE0E0F">
+            <wp:extent cx="5943600" cy="2893060"/>
+            <wp:effectExtent l="0" t="0" r="0" b="2540"/>
+            <wp:docPr id="13" name="Imagen 13" descr="Interfaz de usuario gráfica, Texto, Aplicación, Correo electrónico&#10;&#10;Descripción generada automáticamente"/>
+            <wp:cNvGraphicFramePr>
+              <a:graphicFrameLocks xmlns:a="http://schemas.openxmlformats.org/drawingml/2006/main" noChangeAspect="1"/>
+            </wp:cNvGraphicFramePr>
+            <a:graphic xmlns:a="http://schemas.openxmlformats.org/drawingml/2006/main">
+              <a:graphicData uri="http://schemas.openxmlformats.org/drawingml/2006/picture">
+                <pic:pic xmlns:pic="http://schemas.openxmlformats.org/drawingml/2006/picture">
+                  <pic:nvPicPr>
+                    <pic:cNvPr id="13" name="Imagen 13" descr="Interfaz de usuario gráfica, Texto, Aplicación, Correo electrónico&#10;&#10;Descripción generada automáticamente"/>
+                    <pic:cNvPicPr/>
+                  </pic:nvPicPr>
+                  <pic:blipFill>
+                    <a:blip r:embed="rId10"/>
+                    <a:stretch>
+                      <a:fillRect/>
+                    </a:stretch>
+                  </pic:blipFill>
+                  <pic:spPr>
+                    <a:xfrm>
+                      <a:off x="0" y="0"/>
+                      <a:ext cx="5943600" cy="2893060"/>
+                    </a:xfrm>
+                    <a:prstGeom prst="rect">
+                      <a:avLst/>
+                    </a:prstGeom>
+                  </pic:spPr>
+                </pic:pic>
+              </a:graphicData>
+            </a:graphic>
+          </wp:inline>
+        </w:drawing>
+      </w:r>
+    </w:p>
+    <w:p>
+      <w:pPr>
+        <w:jc w:val="both"/>
+        <w:rPr>
+          <w:rFonts w:ascii="Times New Roman" w:hAnsi="Times New Roman" w:cs="Times New Roman"/>
+          <w:sz w:val="24"/>
+          <w:szCs w:val="24"/>
+          <w:lang w:val="es-CO"/>
+        </w:rPr>
+      </w:pPr>
+      <w:r>
+        <w:rPr>
+          <w:rFonts w:ascii="Times New Roman" w:hAnsi="Times New Roman" w:cs="Times New Roman"/>
+          <w:sz w:val="24"/>
+          <w:szCs w:val="24"/>
+          <w:lang w:val="es-CO"/>
+        </w:rPr>
+        <w:lastRenderedPageBreak/>
+        <w:drawing>
+          <wp:inline distT="0" distB="0" distL="0" distR="0" wp14:anchorId="665070AA" wp14:editId="5418DDCF">
+            <wp:extent cx="5943600" cy="1534160"/>
+            <wp:effectExtent l="0" t="0" r="0" b="8890"/>
+            <wp:docPr id="14" name="Imagen 14" descr="Interfaz de usuario gráfica, Texto, Aplicación, Correo electrónico&#10;&#10;Descripción generada automáticamente"/>
+            <wp:cNvGraphicFramePr>
+              <a:graphicFrameLocks xmlns:a="http://schemas.openxmlformats.org/drawingml/2006/main" noChangeAspect="1"/>
+            </wp:cNvGraphicFramePr>
+            <a:graphic xmlns:a="http://schemas.openxmlformats.org/drawingml/2006/main">
+              <a:graphicData uri="http://schemas.openxmlformats.org/drawingml/2006/picture">
+                <pic:pic xmlns:pic="http://schemas.openxmlformats.org/drawingml/2006/picture">
+                  <pic:nvPicPr>
+                    <pic:cNvPr id="14" name="Imagen 14" descr="Interfaz de usuario gráfica, Texto, Aplicación, Correo electrónico&#10;&#10;Descripción generada automáticamente"/>
+                    <pic:cNvPicPr/>
+                  </pic:nvPicPr>
+                  <pic:blipFill>
+                    <a:blip r:embed="rId11"/>
+                    <a:stretch>
+                      <a:fillRect/>
+                    </a:stretch>
+                  </pic:blipFill>
+                  <pic:spPr>
+                    <a:xfrm>
+                      <a:off x="0" y="0"/>
+                      <a:ext cx="5943600" cy="1534160"/>
+                    </a:xfrm>
+                    <a:prstGeom prst="rect">
+                      <a:avLst/>
+                    </a:prstGeom>
+                  </pic:spPr>
+                </pic:pic>
+              </a:graphicData>
+            </a:graphic>
+          </wp:inline>
+        </w:drawing>
+      </w:r>
     </w:p>
     <w:p>
       <w:pPr>

</xml_diff>

<commit_message>
Prueba completa, se modifico documento
</commit_message>
<xml_diff>
--- a/Estrategia de Automatización con Page Factory.docx
+++ b/Estrategia de Automatización con Page Factory.docx
@@ -167,7 +167,6 @@
         </w:rPr>
         <w:t xml:space="preserve">Proyecto: Sitio Web </w:t>
       </w:r>
-      <w:proofErr w:type="spellStart"/>
       <w:r>
         <w:rPr>
           <w:rFonts w:ascii="Times New Roman" w:hAnsi="Times New Roman" w:cs="Times New Roman"/>
@@ -177,7 +176,6 @@
         </w:rPr>
         <w:t>OrangeHRM</w:t>
       </w:r>
-      <w:proofErr w:type="spellEnd"/>
       <w:r>
         <w:rPr>
           <w:rFonts w:ascii="Times New Roman" w:hAnsi="Times New Roman" w:cs="Times New Roman"/>
@@ -394,7 +392,6 @@
                 <w:szCs w:val="24"/>
               </w:rPr>
             </w:pPr>
-            <w:proofErr w:type="spellStart"/>
             <w:r>
               <w:rPr>
                 <w:rFonts w:ascii="Times New Roman" w:hAnsi="Times New Roman" w:cs="Times New Roman"/>
@@ -403,7 +400,6 @@
               </w:rPr>
               <w:t>Versión</w:t>
             </w:r>
-            <w:proofErr w:type="spellEnd"/>
           </w:p>
         </w:tc>
         <w:tc>
@@ -460,7 +456,6 @@
                 <w:szCs w:val="24"/>
               </w:rPr>
             </w:pPr>
-            <w:proofErr w:type="spellStart"/>
             <w:r>
               <w:rPr>
                 <w:rFonts w:ascii="Times New Roman" w:hAnsi="Times New Roman" w:cs="Times New Roman"/>
@@ -469,7 +464,6 @@
               </w:rPr>
               <w:t>Descripción</w:t>
             </w:r>
-            <w:proofErr w:type="spellEnd"/>
           </w:p>
         </w:tc>
         <w:tc>
@@ -494,7 +488,6 @@
                 <w:szCs w:val="24"/>
               </w:rPr>
             </w:pPr>
-            <w:proofErr w:type="spellStart"/>
             <w:r>
               <w:rPr>
                 <w:rFonts w:ascii="Times New Roman" w:hAnsi="Times New Roman" w:cs="Times New Roman"/>
@@ -503,7 +496,6 @@
               </w:rPr>
               <w:t>Fecha</w:t>
             </w:r>
-            <w:proofErr w:type="spellEnd"/>
           </w:p>
         </w:tc>
       </w:tr>
@@ -562,23 +554,13 @@
                 <w:szCs w:val="24"/>
               </w:rPr>
             </w:pPr>
-            <w:proofErr w:type="spellStart"/>
-            <w:r>
-              <w:rPr>
-                <w:rFonts w:ascii="Times New Roman" w:hAnsi="Times New Roman" w:cs="Times New Roman"/>
-                <w:sz w:val="24"/>
-                <w:szCs w:val="24"/>
-              </w:rPr>
-              <w:t>Yeison</w:t>
-            </w:r>
-            <w:proofErr w:type="spellEnd"/>
-            <w:r>
-              <w:rPr>
-                <w:rFonts w:ascii="Times New Roman" w:hAnsi="Times New Roman" w:cs="Times New Roman"/>
-                <w:sz w:val="24"/>
-                <w:szCs w:val="24"/>
-              </w:rPr>
-              <w:t xml:space="preserve"> Ortega</w:t>
+            <w:r>
+              <w:rPr>
+                <w:rFonts w:ascii="Times New Roman" w:hAnsi="Times New Roman" w:cs="Times New Roman"/>
+                <w:sz w:val="24"/>
+                <w:szCs w:val="24"/>
+              </w:rPr>
+              <w:t>Yeison Ortega</w:t>
             </w:r>
           </w:p>
         </w:tc>
@@ -604,34 +586,14 @@
                 <w:szCs w:val="24"/>
               </w:rPr>
             </w:pPr>
-            <w:proofErr w:type="spellStart"/>
-            <w:r>
-              <w:rPr>
-                <w:rFonts w:ascii="Times New Roman" w:hAnsi="Times New Roman" w:cs="Times New Roman"/>
-                <w:sz w:val="24"/>
-                <w:szCs w:val="24"/>
-              </w:rPr>
-              <w:t>Creación</w:t>
-            </w:r>
-            <w:proofErr w:type="spellEnd"/>
-            <w:r>
-              <w:rPr>
-                <w:rFonts w:ascii="Times New Roman" w:hAnsi="Times New Roman" w:cs="Times New Roman"/>
-                <w:sz w:val="24"/>
-                <w:szCs w:val="24"/>
-              </w:rPr>
-              <w:t xml:space="preserve"> del </w:t>
-            </w:r>
-            <w:proofErr w:type="spellStart"/>
-            <w:r>
-              <w:rPr>
-                <w:rFonts w:ascii="Times New Roman" w:hAnsi="Times New Roman" w:cs="Times New Roman"/>
-                <w:sz w:val="24"/>
-                <w:szCs w:val="24"/>
-              </w:rPr>
-              <w:t>documento</w:t>
-            </w:r>
-            <w:proofErr w:type="spellEnd"/>
+            <w:r>
+              <w:rPr>
+                <w:rFonts w:ascii="Times New Roman" w:hAnsi="Times New Roman" w:cs="Times New Roman"/>
+                <w:sz w:val="24"/>
+                <w:szCs w:val="24"/>
+              </w:rPr>
+              <w:t>Creación del documento</w:t>
+            </w:r>
           </w:p>
         </w:tc>
         <w:tc>
@@ -656,7 +618,6 @@
                 <w:szCs w:val="24"/>
               </w:rPr>
             </w:pPr>
-            <w:proofErr w:type="spellStart"/>
             <w:r>
               <w:rPr>
                 <w:rFonts w:ascii="Times New Roman" w:hAnsi="Times New Roman" w:cs="Times New Roman"/>
@@ -665,7 +626,6 @@
               </w:rPr>
               <w:t>Octubre</w:t>
             </w:r>
-            <w:proofErr w:type="spellEnd"/>
             <w:r>
               <w:rPr>
                 <w:rFonts w:ascii="Times New Roman" w:hAnsi="Times New Roman" w:cs="Times New Roman"/>
@@ -1316,7 +1276,6 @@
         </w:rPr>
         <w:t xml:space="preserve">En esta Estrategia para la realización de pruebas automatizadas se describe el alcance de las pruebas, el ambiente de pruebas, los recursos necesarios, las herramientas a utilizar, los riesgos, planes de contingencia y el calendario de ejecución de las pruebas del proyecto </w:t>
       </w:r>
-      <w:proofErr w:type="spellStart"/>
       <w:r>
         <w:rPr>
           <w:rFonts w:ascii="Times New Roman" w:hAnsi="Times New Roman" w:cs="Times New Roman"/>
@@ -1326,7 +1285,6 @@
         </w:rPr>
         <w:t>OrangeHRM</w:t>
       </w:r>
-      <w:proofErr w:type="spellEnd"/>
       <w:r>
         <w:rPr>
           <w:rFonts w:ascii="Times New Roman" w:hAnsi="Times New Roman" w:cs="Times New Roman"/>
@@ -1397,7 +1355,6 @@
           <w:lang w:val="es-CO"/>
         </w:rPr>
       </w:pPr>
-      <w:proofErr w:type="gramStart"/>
       <w:r>
         <w:rPr>
           <w:rFonts w:ascii="Times New Roman" w:hAnsi="Times New Roman" w:cs="Times New Roman"/>
@@ -1405,17 +1362,7 @@
           <w:szCs w:val="24"/>
           <w:lang w:val="es-CO"/>
         </w:rPr>
-        <w:t>Las funcionalidades a ser automatizadas</w:t>
-      </w:r>
-      <w:proofErr w:type="gramEnd"/>
-      <w:r>
-        <w:rPr>
-          <w:rFonts w:ascii="Times New Roman" w:hAnsi="Times New Roman" w:cs="Times New Roman"/>
-          <w:sz w:val="24"/>
-          <w:szCs w:val="24"/>
-          <w:lang w:val="es-CO"/>
-        </w:rPr>
-        <w:t xml:space="preserve"> serán seleccionadas utilizando los criterios de la Lista de Chequeo “Qué casos de pruebas automatizar”. </w:t>
+        <w:t xml:space="preserve">Las funcionalidades a ser automatizadas serán seleccionadas utilizando los criterios de la Lista de Chequeo “Qué casos de pruebas automatizar”. </w:t>
       </w:r>
     </w:p>
     <w:p>
@@ -1529,7 +1476,6 @@
                 <w:szCs w:val="24"/>
               </w:rPr>
             </w:pPr>
-            <w:proofErr w:type="spellStart"/>
             <w:r>
               <w:rPr>
                 <w:rFonts w:ascii="Times New Roman" w:hAnsi="Times New Roman" w:cs="Times New Roman"/>
@@ -1538,7 +1484,6 @@
               </w:rPr>
               <w:t>Responsabilidades</w:t>
             </w:r>
-            <w:proofErr w:type="spellEnd"/>
           </w:p>
         </w:tc>
       </w:tr>
@@ -1829,18 +1774,8 @@
                 <w:sz w:val="24"/>
                 <w:szCs w:val="24"/>
               </w:rPr>
-              <w:t xml:space="preserve">Toma de </w:t>
-            </w:r>
-            <w:proofErr w:type="spellStart"/>
-            <w:r>
-              <w:rPr>
-                <w:rFonts w:ascii="Times New Roman" w:hAnsi="Times New Roman" w:cs="Times New Roman"/>
-                <w:sz w:val="24"/>
-                <w:szCs w:val="24"/>
-              </w:rPr>
-              <w:t>decisiones</w:t>
-            </w:r>
-            <w:proofErr w:type="spellEnd"/>
+              <w:t>Toma de decisiones</w:t>
+            </w:r>
           </w:p>
         </w:tc>
       </w:tr>
@@ -2041,7 +1976,6 @@
                 <w:szCs w:val="24"/>
               </w:rPr>
             </w:pPr>
-            <w:proofErr w:type="spellStart"/>
             <w:r>
               <w:rPr>
                 <w:rFonts w:ascii="Times New Roman" w:hAnsi="Times New Roman" w:cs="Times New Roman"/>
@@ -2050,7 +1984,6 @@
               </w:rPr>
               <w:t>Riesgos</w:t>
             </w:r>
-            <w:proofErr w:type="spellEnd"/>
           </w:p>
         </w:tc>
         <w:tc>
@@ -2075,34 +2008,14 @@
                 <w:szCs w:val="24"/>
               </w:rPr>
             </w:pPr>
-            <w:proofErr w:type="spellStart"/>
-            <w:r>
-              <w:rPr>
-                <w:rFonts w:ascii="Times New Roman" w:hAnsi="Times New Roman" w:cs="Times New Roman"/>
-                <w:sz w:val="24"/>
-                <w:szCs w:val="24"/>
-              </w:rPr>
-              <w:t>Probabilidad</w:t>
-            </w:r>
-            <w:proofErr w:type="spellEnd"/>
-            <w:r>
-              <w:rPr>
-                <w:rFonts w:ascii="Times New Roman" w:hAnsi="Times New Roman" w:cs="Times New Roman"/>
-                <w:sz w:val="24"/>
-                <w:szCs w:val="24"/>
-              </w:rPr>
-              <w:t xml:space="preserve"> de </w:t>
-            </w:r>
-            <w:proofErr w:type="spellStart"/>
-            <w:r>
-              <w:rPr>
-                <w:rFonts w:ascii="Times New Roman" w:hAnsi="Times New Roman" w:cs="Times New Roman"/>
-                <w:sz w:val="24"/>
-                <w:szCs w:val="24"/>
-              </w:rPr>
-              <w:t>Ocurrencia</w:t>
-            </w:r>
-            <w:proofErr w:type="spellEnd"/>
+            <w:r>
+              <w:rPr>
+                <w:rFonts w:ascii="Times New Roman" w:hAnsi="Times New Roman" w:cs="Times New Roman"/>
+                <w:sz w:val="24"/>
+                <w:szCs w:val="24"/>
+              </w:rPr>
+              <w:t>Probabilidad de Ocurrencia</w:t>
+            </w:r>
           </w:p>
           <w:p>
             <w:pPr>
@@ -2147,7 +2060,6 @@
                 <w:szCs w:val="24"/>
               </w:rPr>
             </w:pPr>
-            <w:proofErr w:type="spellStart"/>
             <w:r>
               <w:rPr>
                 <w:rFonts w:ascii="Times New Roman" w:hAnsi="Times New Roman" w:cs="Times New Roman"/>
@@ -2156,7 +2068,6 @@
               </w:rPr>
               <w:t>Impacto</w:t>
             </w:r>
-            <w:proofErr w:type="spellEnd"/>
           </w:p>
           <w:p>
             <w:pPr>
@@ -2201,7 +2112,6 @@
                 <w:szCs w:val="24"/>
               </w:rPr>
             </w:pPr>
-            <w:proofErr w:type="spellStart"/>
             <w:r>
               <w:rPr>
                 <w:rFonts w:ascii="Times New Roman" w:hAnsi="Times New Roman" w:cs="Times New Roman"/>
@@ -2210,7 +2120,6 @@
               </w:rPr>
               <w:t>Severidad</w:t>
             </w:r>
-            <w:proofErr w:type="spellEnd"/>
           </w:p>
           <w:p>
             <w:pPr>
@@ -2229,25 +2138,7 @@
                 <w:sz w:val="24"/>
                 <w:szCs w:val="24"/>
               </w:rPr>
-              <w:t>(Prob*</w:t>
-            </w:r>
-            <w:proofErr w:type="spellStart"/>
-            <w:r>
-              <w:rPr>
-                <w:rFonts w:ascii="Times New Roman" w:hAnsi="Times New Roman" w:cs="Times New Roman"/>
-                <w:sz w:val="24"/>
-                <w:szCs w:val="24"/>
-              </w:rPr>
-              <w:t>Impacto</w:t>
-            </w:r>
-            <w:proofErr w:type="spellEnd"/>
-            <w:r>
-              <w:rPr>
-                <w:rFonts w:ascii="Times New Roman" w:hAnsi="Times New Roman" w:cs="Times New Roman"/>
-                <w:sz w:val="24"/>
-                <w:szCs w:val="24"/>
-              </w:rPr>
-              <w:t>)</w:t>
+              <w:t>(Prob*Impacto)</w:t>
             </w:r>
           </w:p>
         </w:tc>
@@ -2279,18 +2170,8 @@
                 <w:sz w:val="24"/>
                 <w:szCs w:val="24"/>
               </w:rPr>
-              <w:t xml:space="preserve">Plan de </w:t>
-            </w:r>
-            <w:proofErr w:type="spellStart"/>
-            <w:r>
-              <w:rPr>
-                <w:rFonts w:ascii="Times New Roman" w:hAnsi="Times New Roman" w:cs="Times New Roman"/>
-                <w:sz w:val="24"/>
-                <w:szCs w:val="24"/>
-              </w:rPr>
-              <w:t>Contingencia</w:t>
-            </w:r>
-            <w:proofErr w:type="spellEnd"/>
+              <w:t>Plan de Contingencia</w:t>
+            </w:r>
           </w:p>
         </w:tc>
       </w:tr>
@@ -2476,7 +2357,6 @@
                 <w:lang w:val="es-CO"/>
               </w:rPr>
             </w:pPr>
-            <w:proofErr w:type="gramStart"/>
             <w:r>
               <w:rPr>
                 <w:rFonts w:ascii="Times New Roman" w:hAnsi="Times New Roman" w:cs="Times New Roman"/>
@@ -2484,17 +2364,7 @@
                 <w:szCs w:val="24"/>
                 <w:lang w:val="es-CO"/>
               </w:rPr>
-              <w:t>Re planificar</w:t>
-            </w:r>
-            <w:proofErr w:type="gramEnd"/>
-            <w:r>
-              <w:rPr>
-                <w:rFonts w:ascii="Times New Roman" w:hAnsi="Times New Roman" w:cs="Times New Roman"/>
-                <w:sz w:val="24"/>
-                <w:szCs w:val="24"/>
-                <w:lang w:val="es-CO"/>
-              </w:rPr>
-              <w:t xml:space="preserve"> las funcionalidades para ser automatizadas (sección 7)</w:t>
+              <w:t>Re planificar las funcionalidades para ser automatizadas (sección 7)</w:t>
             </w:r>
           </w:p>
           <w:p>
@@ -2572,27 +2442,7 @@
                 <w:szCs w:val="24"/>
                 <w:lang w:val="es-CO"/>
               </w:rPr>
-              <w:t xml:space="preserve">Solicitud de cambios en aquellas funcionalidades que ya tienen casos de pruebas automatizados. Esto ocasiona </w:t>
-            </w:r>
-            <w:proofErr w:type="gramStart"/>
-            <w:r>
-              <w:rPr>
-                <w:rFonts w:ascii="Times New Roman" w:hAnsi="Times New Roman" w:cs="Times New Roman"/>
-                <w:sz w:val="24"/>
-                <w:szCs w:val="24"/>
-                <w:lang w:val="es-CO"/>
-              </w:rPr>
-              <w:t>re trabajo</w:t>
-            </w:r>
-            <w:proofErr w:type="gramEnd"/>
-            <w:r>
-              <w:rPr>
-                <w:rFonts w:ascii="Times New Roman" w:hAnsi="Times New Roman" w:cs="Times New Roman"/>
-                <w:sz w:val="24"/>
-                <w:szCs w:val="24"/>
-                <w:lang w:val="es-CO"/>
-              </w:rPr>
-              <w:t xml:space="preserve"> debido a que se deben actualizar estos scripts.</w:t>
+              <w:t>Solicitud de cambios en aquellas funcionalidades que ya tienen casos de pruebas automatizados. Esto ocasiona re trabajo debido a que se deben actualizar estos scripts.</w:t>
             </w:r>
           </w:p>
         </w:tc>
@@ -2857,7 +2707,6 @@
                 <w:szCs w:val="24"/>
               </w:rPr>
             </w:pPr>
-            <w:proofErr w:type="spellStart"/>
             <w:r>
               <w:rPr>
                 <w:rFonts w:ascii="Times New Roman" w:hAnsi="Times New Roman" w:cs="Times New Roman"/>
@@ -2866,7 +2715,6 @@
               </w:rPr>
               <w:t>Herramienta</w:t>
             </w:r>
-            <w:proofErr w:type="spellEnd"/>
           </w:p>
         </w:tc>
         <w:tc>
@@ -2891,7 +2739,6 @@
                 <w:szCs w:val="24"/>
               </w:rPr>
             </w:pPr>
-            <w:proofErr w:type="spellStart"/>
             <w:r>
               <w:rPr>
                 <w:rFonts w:ascii="Times New Roman" w:hAnsi="Times New Roman" w:cs="Times New Roman"/>
@@ -2900,7 +2747,6 @@
               </w:rPr>
               <w:t>Función</w:t>
             </w:r>
-            <w:proofErr w:type="spellEnd"/>
           </w:p>
         </w:tc>
       </w:tr>
@@ -3207,7 +3053,6 @@
                 <w:szCs w:val="24"/>
               </w:rPr>
             </w:pPr>
-            <w:proofErr w:type="spellStart"/>
             <w:r>
               <w:rPr>
                 <w:rFonts w:ascii="Times New Roman" w:hAnsi="Times New Roman" w:cs="Times New Roman"/>
@@ -3216,7 +3061,6 @@
               </w:rPr>
               <w:t>Chromedriver</w:t>
             </w:r>
-            <w:proofErr w:type="spellEnd"/>
           </w:p>
         </w:tc>
         <w:tc>
@@ -3294,6 +3138,7 @@
       <w:r>
         <w:rPr>
           <w:rFonts w:ascii="Times New Roman" w:hAnsi="Times New Roman" w:cs="Times New Roman"/>
+          <w:noProof/>
           <w:sz w:val="24"/>
           <w:szCs w:val="24"/>
         </w:rPr>
@@ -3363,107 +3208,7 @@
           <w:szCs w:val="24"/>
           <w:lang w:val="es-CO"/>
         </w:rPr>
-        <w:t xml:space="preserve">Utilizaremos el patrón Page </w:t>
-      </w:r>
-      <w:proofErr w:type="spellStart"/>
-      <w:r>
-        <w:rPr>
-          <w:rFonts w:ascii="Times New Roman" w:hAnsi="Times New Roman" w:cs="Times New Roman"/>
-          <w:sz w:val="24"/>
-          <w:szCs w:val="24"/>
-          <w:lang w:val="es-CO"/>
-        </w:rPr>
-        <w:t>Object</w:t>
-      </w:r>
-      <w:proofErr w:type="spellEnd"/>
-      <w:r>
-        <w:rPr>
-          <w:rFonts w:ascii="Times New Roman" w:hAnsi="Times New Roman" w:cs="Times New Roman"/>
-          <w:sz w:val="24"/>
-          <w:szCs w:val="24"/>
-          <w:lang w:val="es-CO"/>
-        </w:rPr>
-        <w:t xml:space="preserve"> Model (Ver Video: Page </w:t>
-      </w:r>
-      <w:proofErr w:type="spellStart"/>
-      <w:r>
-        <w:rPr>
-          <w:rFonts w:ascii="Times New Roman" w:hAnsi="Times New Roman" w:cs="Times New Roman"/>
-          <w:sz w:val="24"/>
-          <w:szCs w:val="24"/>
-          <w:lang w:val="es-CO"/>
-        </w:rPr>
-        <w:t>Object</w:t>
-      </w:r>
-      <w:proofErr w:type="spellEnd"/>
-      <w:r>
-        <w:rPr>
-          <w:rFonts w:ascii="Times New Roman" w:hAnsi="Times New Roman" w:cs="Times New Roman"/>
-          <w:sz w:val="24"/>
-          <w:szCs w:val="24"/>
-          <w:lang w:val="es-CO"/>
-        </w:rPr>
-        <w:t xml:space="preserve"> Model con </w:t>
-      </w:r>
-      <w:proofErr w:type="spellStart"/>
-      <w:r>
-        <w:rPr>
-          <w:rFonts w:ascii="Times New Roman" w:hAnsi="Times New Roman" w:cs="Times New Roman"/>
-          <w:sz w:val="24"/>
-          <w:szCs w:val="24"/>
-          <w:lang w:val="es-CO"/>
-        </w:rPr>
-        <w:t>Selenium</w:t>
-      </w:r>
-      <w:proofErr w:type="spellEnd"/>
-      <w:r>
-        <w:rPr>
-          <w:rFonts w:ascii="Times New Roman" w:hAnsi="Times New Roman" w:cs="Times New Roman"/>
-          <w:sz w:val="24"/>
-          <w:szCs w:val="24"/>
-          <w:lang w:val="es-CO"/>
-        </w:rPr>
-        <w:t xml:space="preserve"> </w:t>
-      </w:r>
-      <w:proofErr w:type="spellStart"/>
-      <w:r>
-        <w:rPr>
-          <w:rFonts w:ascii="Times New Roman" w:hAnsi="Times New Roman" w:cs="Times New Roman"/>
-          <w:sz w:val="24"/>
-          <w:szCs w:val="24"/>
-          <w:lang w:val="es-CO"/>
-        </w:rPr>
-        <w:t>WebDriver</w:t>
-      </w:r>
-      <w:proofErr w:type="spellEnd"/>
-      <w:r>
-        <w:rPr>
-          <w:rFonts w:ascii="Times New Roman" w:hAnsi="Times New Roman" w:cs="Times New Roman"/>
-          <w:sz w:val="24"/>
-          <w:szCs w:val="24"/>
-          <w:lang w:val="es-CO"/>
-        </w:rPr>
-        <w:t xml:space="preserve"> para “mapear” las páginas del sistema a clases “Page” que permitan aislar las acciones de las diferentes páginas y a la vez agrupar todos los </w:t>
-      </w:r>
-      <w:proofErr w:type="spellStart"/>
-      <w:r>
-        <w:rPr>
-          <w:rFonts w:ascii="Times New Roman" w:hAnsi="Times New Roman" w:cs="Times New Roman"/>
-          <w:sz w:val="24"/>
-          <w:szCs w:val="24"/>
-          <w:lang w:val="es-CO"/>
-        </w:rPr>
-        <w:t>webElements</w:t>
-      </w:r>
-      <w:proofErr w:type="spellEnd"/>
-      <w:r>
-        <w:rPr>
-          <w:rFonts w:ascii="Times New Roman" w:hAnsi="Times New Roman" w:cs="Times New Roman"/>
-          <w:sz w:val="24"/>
-          <w:szCs w:val="24"/>
-          <w:lang w:val="es-CO"/>
-        </w:rPr>
-        <w:t xml:space="preserve"> de una página y las acciones que se pueden llevar a cabo, en una misma clase.</w:t>
+        <w:t>Utilizaremos el patrón Page Object Model (Ver Video: Page Object Model con Selenium WebDriver para “mapear” las páginas del sistema a clases “Page” que permitan aislar las acciones de las diferentes páginas y a la vez agrupar todos los webElements de una página y las acciones que se pueden llevar a cabo, en una misma clase.</w:t>
       </w:r>
     </w:p>
     <w:p>
@@ -3485,27 +3230,7 @@
           <w:szCs w:val="24"/>
           <w:lang w:val="es-CO"/>
         </w:rPr>
-        <w:t xml:space="preserve">La clase “Base” permite aislar todo el framework de la versión del API de </w:t>
-      </w:r>
-      <w:proofErr w:type="spellStart"/>
-      <w:r>
-        <w:rPr>
-          <w:rFonts w:ascii="Times New Roman" w:hAnsi="Times New Roman" w:cs="Times New Roman"/>
-          <w:sz w:val="24"/>
-          <w:szCs w:val="24"/>
-          <w:lang w:val="es-CO"/>
-        </w:rPr>
-        <w:t>Selenium</w:t>
-      </w:r>
-      <w:proofErr w:type="spellEnd"/>
-      <w:r>
-        <w:rPr>
-          <w:rFonts w:ascii="Times New Roman" w:hAnsi="Times New Roman" w:cs="Times New Roman"/>
-          <w:sz w:val="24"/>
-          <w:szCs w:val="24"/>
-          <w:lang w:val="es-CO"/>
-        </w:rPr>
-        <w:t xml:space="preserve"> WD que estemos utilizando. De esta forma si hay algún cambio en los comandos del API no tenemos que cambiar todas las clases sino solo la clase “Base”.</w:t>
+        <w:t>La clase “Base” permite aislar todo el framework de la versión del API de Selenium WD que estemos utilizando. De esta forma si hay algún cambio en los comandos del API no tenemos que cambiar todas las clases sino solo la clase “Base”.</w:t>
       </w:r>
     </w:p>
     <w:p>
@@ -3527,127 +3252,7 @@
           <w:szCs w:val="24"/>
           <w:lang w:val="es-CO"/>
         </w:rPr>
-        <w:t xml:space="preserve">El Page </w:t>
-      </w:r>
-      <w:proofErr w:type="spellStart"/>
-      <w:r>
-        <w:rPr>
-          <w:rFonts w:ascii="Times New Roman" w:hAnsi="Times New Roman" w:cs="Times New Roman"/>
-          <w:sz w:val="24"/>
-          <w:szCs w:val="24"/>
-          <w:lang w:val="es-CO"/>
-        </w:rPr>
-        <w:t>Object</w:t>
-      </w:r>
-      <w:proofErr w:type="spellEnd"/>
-      <w:r>
-        <w:rPr>
-          <w:rFonts w:ascii="Times New Roman" w:hAnsi="Times New Roman" w:cs="Times New Roman"/>
-          <w:sz w:val="24"/>
-          <w:szCs w:val="24"/>
-          <w:lang w:val="es-CO"/>
-        </w:rPr>
-        <w:t xml:space="preserve"> Model también nos ayuda a concentrar los localizadores en estas clases “Page”, de forma que cuando el sistema cambia y es necesario actualizar el código de los </w:t>
-      </w:r>
-      <w:proofErr w:type="spellStart"/>
-      <w:r>
-        <w:rPr>
-          <w:rFonts w:ascii="Times New Roman" w:hAnsi="Times New Roman" w:cs="Times New Roman"/>
-          <w:sz w:val="24"/>
-          <w:szCs w:val="24"/>
-          <w:lang w:val="es-CO"/>
-        </w:rPr>
-        <w:t>css</w:t>
-      </w:r>
-      <w:proofErr w:type="spellEnd"/>
-      <w:r>
-        <w:rPr>
-          <w:rFonts w:ascii="Times New Roman" w:hAnsi="Times New Roman" w:cs="Times New Roman"/>
-          <w:sz w:val="24"/>
-          <w:szCs w:val="24"/>
-          <w:lang w:val="es-CO"/>
-        </w:rPr>
-        <w:t xml:space="preserve"> </w:t>
-      </w:r>
-      <w:proofErr w:type="spellStart"/>
-      <w:r>
-        <w:rPr>
-          <w:rFonts w:ascii="Times New Roman" w:hAnsi="Times New Roman" w:cs="Times New Roman"/>
-          <w:sz w:val="24"/>
-          <w:szCs w:val="24"/>
-          <w:lang w:val="es-CO"/>
-        </w:rPr>
-        <w:t>selectors</w:t>
-      </w:r>
-      <w:proofErr w:type="spellEnd"/>
-      <w:r>
-        <w:rPr>
-          <w:rFonts w:ascii="Times New Roman" w:hAnsi="Times New Roman" w:cs="Times New Roman"/>
-          <w:sz w:val="24"/>
-          <w:szCs w:val="24"/>
-          <w:lang w:val="es-CO"/>
-        </w:rPr>
-        <w:t xml:space="preserve">, </w:t>
-      </w:r>
-      <w:proofErr w:type="spellStart"/>
-      <w:r>
-        <w:rPr>
-          <w:rFonts w:ascii="Times New Roman" w:hAnsi="Times New Roman" w:cs="Times New Roman"/>
-          <w:sz w:val="24"/>
-          <w:szCs w:val="24"/>
-          <w:lang w:val="es-CO"/>
-        </w:rPr>
-        <w:t>xpath</w:t>
-      </w:r>
-      <w:proofErr w:type="spellEnd"/>
-      <w:r>
-        <w:rPr>
-          <w:rFonts w:ascii="Times New Roman" w:hAnsi="Times New Roman" w:cs="Times New Roman"/>
-          <w:sz w:val="24"/>
-          <w:szCs w:val="24"/>
-          <w:lang w:val="es-CO"/>
-        </w:rPr>
-        <w:t xml:space="preserve"> o lo que hayamos utilizado para localizar los </w:t>
-      </w:r>
-      <w:proofErr w:type="spellStart"/>
-      <w:r>
-        <w:rPr>
-          <w:rFonts w:ascii="Times New Roman" w:hAnsi="Times New Roman" w:cs="Times New Roman"/>
-          <w:sz w:val="24"/>
-          <w:szCs w:val="24"/>
-          <w:lang w:val="es-CO"/>
-        </w:rPr>
-        <w:t>webElements</w:t>
-      </w:r>
-      <w:proofErr w:type="spellEnd"/>
-      <w:r>
-        <w:rPr>
-          <w:rFonts w:ascii="Times New Roman" w:hAnsi="Times New Roman" w:cs="Times New Roman"/>
-          <w:sz w:val="24"/>
-          <w:szCs w:val="24"/>
-          <w:lang w:val="es-CO"/>
-        </w:rPr>
-        <w:t>, solo tenemos que cambiarlo una sola vez en la clase “Page” y los “</w:t>
-      </w:r>
-      <w:proofErr w:type="spellStart"/>
-      <w:r>
-        <w:rPr>
-          <w:rFonts w:ascii="Times New Roman" w:hAnsi="Times New Roman" w:cs="Times New Roman"/>
-          <w:sz w:val="24"/>
-          <w:szCs w:val="24"/>
-          <w:lang w:val="es-CO"/>
-        </w:rPr>
-        <w:t>Tests</w:t>
-      </w:r>
-      <w:proofErr w:type="spellEnd"/>
-      <w:r>
-        <w:rPr>
-          <w:rFonts w:ascii="Times New Roman" w:hAnsi="Times New Roman" w:cs="Times New Roman"/>
-          <w:sz w:val="24"/>
-          <w:szCs w:val="24"/>
-          <w:lang w:val="es-CO"/>
-        </w:rPr>
-        <w:t xml:space="preserve">”, que son el último nivel, no necesitan ningún cambio (a menos </w:t>
+        <w:t xml:space="preserve">El Page Object Model también nos ayuda a concentrar los localizadores en estas clases “Page”, de forma que cuando el sistema cambia y es necesario actualizar el código de los css selectors, xpath o lo que hayamos utilizado para localizar los webElements, solo tenemos que cambiarlo una sola vez en la clase “Page” y los “Tests”, que son el último nivel, no necesitan ningún cambio (a menos </w:t>
       </w:r>
       <w:r>
         <w:rPr>
@@ -3705,6 +3310,7 @@
           <w:bCs/>
           <w:sz w:val="24"/>
           <w:szCs w:val="24"/>
+          <w:lang w:val="es-CO"/>
         </w:rPr>
       </w:pPr>
       <w:bookmarkStart w:id="7" w:name="_17dp8vu" w:colFirst="0" w:colLast="0"/>
@@ -3716,6 +3322,7 @@
           <w:bCs/>
           <w:sz w:val="24"/>
           <w:szCs w:val="24"/>
+          <w:lang w:val="es-CO"/>
         </w:rPr>
         <w:t>5.3 AMBIENTE DE PRUEBAS</w:t>
       </w:r>
@@ -3761,7 +3368,6 @@
                 <w:szCs w:val="24"/>
               </w:rPr>
             </w:pPr>
-            <w:proofErr w:type="spellStart"/>
             <w:r>
               <w:rPr>
                 <w:rFonts w:ascii="Times New Roman" w:hAnsi="Times New Roman" w:cs="Times New Roman"/>
@@ -3770,7 +3376,6 @@
               </w:rPr>
               <w:t>Navegadores</w:t>
             </w:r>
-            <w:proofErr w:type="spellEnd"/>
           </w:p>
         </w:tc>
         <w:tc>
@@ -3827,34 +3432,14 @@
                 <w:szCs w:val="24"/>
               </w:rPr>
             </w:pPr>
-            <w:proofErr w:type="spellStart"/>
-            <w:r>
-              <w:rPr>
-                <w:rFonts w:ascii="Times New Roman" w:hAnsi="Times New Roman" w:cs="Times New Roman"/>
-                <w:sz w:val="24"/>
-                <w:szCs w:val="24"/>
-              </w:rPr>
-              <w:t>Sistemas</w:t>
-            </w:r>
-            <w:proofErr w:type="spellEnd"/>
-            <w:r>
-              <w:rPr>
-                <w:rFonts w:ascii="Times New Roman" w:hAnsi="Times New Roman" w:cs="Times New Roman"/>
-                <w:sz w:val="24"/>
-                <w:szCs w:val="24"/>
-              </w:rPr>
-              <w:t xml:space="preserve"> </w:t>
-            </w:r>
-            <w:proofErr w:type="spellStart"/>
-            <w:r>
-              <w:rPr>
-                <w:rFonts w:ascii="Times New Roman" w:hAnsi="Times New Roman" w:cs="Times New Roman"/>
-                <w:sz w:val="24"/>
-                <w:szCs w:val="24"/>
-              </w:rPr>
-              <w:t>Operativos</w:t>
-            </w:r>
-            <w:proofErr w:type="spellEnd"/>
+            <w:r>
+              <w:rPr>
+                <w:rFonts w:ascii="Times New Roman" w:hAnsi="Times New Roman" w:cs="Times New Roman"/>
+                <w:sz w:val="24"/>
+                <w:szCs w:val="24"/>
+              </w:rPr>
+              <w:t>Sistemas Operativos</w:t>
+            </w:r>
           </w:p>
         </w:tc>
         <w:tc>
@@ -3961,29 +3546,7 @@
           <w:sz w:val="24"/>
           <w:szCs w:val="24"/>
         </w:rPr>
-        <w:t xml:space="preserve">6.1 </w:t>
-      </w:r>
-      <w:proofErr w:type="spellStart"/>
-      <w:r>
-        <w:rPr>
-          <w:rFonts w:ascii="Times New Roman" w:hAnsi="Times New Roman" w:cs="Times New Roman"/>
-          <w:b/>
-          <w:bCs/>
-          <w:sz w:val="24"/>
-          <w:szCs w:val="24"/>
-        </w:rPr>
-        <w:t>Criterios</w:t>
-      </w:r>
-      <w:proofErr w:type="spellEnd"/>
-      <w:r>
-        <w:rPr>
-          <w:rFonts w:ascii="Times New Roman" w:hAnsi="Times New Roman" w:cs="Times New Roman"/>
-          <w:b/>
-          <w:bCs/>
-          <w:sz w:val="24"/>
-          <w:szCs w:val="24"/>
-        </w:rPr>
-        <w:t xml:space="preserve"> de Entrada</w:t>
+        <w:t>6.1 Criterios de Entrada</w:t>
       </w:r>
     </w:p>
     <w:p>
@@ -4385,18 +3948,8 @@
                 <w:sz w:val="24"/>
                 <w:szCs w:val="24"/>
               </w:rPr>
-              <w:t xml:space="preserve">Sprint </w:t>
-            </w:r>
-            <w:proofErr w:type="spellStart"/>
-            <w:r>
-              <w:rPr>
-                <w:rFonts w:ascii="Times New Roman" w:hAnsi="Times New Roman" w:cs="Times New Roman"/>
-                <w:sz w:val="24"/>
-                <w:szCs w:val="24"/>
-              </w:rPr>
-              <w:t>número</w:t>
-            </w:r>
-            <w:proofErr w:type="spellEnd"/>
+              <w:t>Sprint número</w:t>
+            </w:r>
           </w:p>
         </w:tc>
         <w:tc>
@@ -4421,7 +3974,6 @@
                 <w:szCs w:val="24"/>
               </w:rPr>
             </w:pPr>
-            <w:proofErr w:type="spellStart"/>
             <w:r>
               <w:rPr>
                 <w:rFonts w:ascii="Times New Roman" w:hAnsi="Times New Roman" w:cs="Times New Roman"/>
@@ -4430,7 +3982,6 @@
               </w:rPr>
               <w:t>Funcionalidades</w:t>
             </w:r>
-            <w:proofErr w:type="spellEnd"/>
           </w:p>
         </w:tc>
         <w:tc>
@@ -4455,7 +4006,6 @@
                 <w:szCs w:val="24"/>
               </w:rPr>
             </w:pPr>
-            <w:proofErr w:type="spellStart"/>
             <w:r>
               <w:rPr>
                 <w:rFonts w:ascii="Times New Roman" w:hAnsi="Times New Roman" w:cs="Times New Roman"/>
@@ -4464,7 +4014,6 @@
               </w:rPr>
               <w:t>Comentarios</w:t>
             </w:r>
-            <w:proofErr w:type="spellEnd"/>
           </w:p>
         </w:tc>
       </w:tr>
@@ -4538,36 +4087,8 @@
                 <w:szCs w:val="20"/>
                 <w:lang w:val="es-CO"/>
               </w:rPr>
-              <w:t xml:space="preserve">Módulo </w:t>
-            </w:r>
-            <w:proofErr w:type="spellStart"/>
-            <w:r>
-              <w:rPr>
-                <w:sz w:val="20"/>
-                <w:szCs w:val="20"/>
-                <w:lang w:val="es-CO"/>
-              </w:rPr>
-              <w:t>My</w:t>
-            </w:r>
-            <w:proofErr w:type="spellEnd"/>
-            <w:r>
-              <w:rPr>
-                <w:sz w:val="20"/>
-                <w:szCs w:val="20"/>
-                <w:lang w:val="es-CO"/>
-              </w:rPr>
-              <w:t xml:space="preserve"> </w:t>
-            </w:r>
-            <w:proofErr w:type="spellStart"/>
-            <w:r>
-              <w:rPr>
-                <w:sz w:val="20"/>
-                <w:szCs w:val="20"/>
-                <w:lang w:val="es-CO"/>
-              </w:rPr>
-              <w:t>Info</w:t>
-            </w:r>
-            <w:proofErr w:type="spellEnd"/>
+              <w:t>Módulo My Info</w:t>
+            </w:r>
           </w:p>
           <w:p>
             <w:pPr>
@@ -4591,36 +4112,8 @@
                 <w:szCs w:val="20"/>
                 <w:lang w:val="es-CO"/>
               </w:rPr>
-              <w:t xml:space="preserve">sección </w:t>
-            </w:r>
-            <w:proofErr w:type="spellStart"/>
-            <w:r>
-              <w:rPr>
-                <w:sz w:val="20"/>
-                <w:szCs w:val="20"/>
-                <w:lang w:val="es-CO"/>
-              </w:rPr>
-              <w:t>Add</w:t>
-            </w:r>
-            <w:proofErr w:type="spellEnd"/>
-            <w:r>
-              <w:rPr>
-                <w:sz w:val="20"/>
-                <w:szCs w:val="20"/>
-                <w:lang w:val="es-CO"/>
-              </w:rPr>
-              <w:t xml:space="preserve"> </w:t>
-            </w:r>
-            <w:proofErr w:type="spellStart"/>
-            <w:r>
-              <w:rPr>
-                <w:sz w:val="20"/>
-                <w:szCs w:val="20"/>
-                <w:lang w:val="es-CO"/>
-              </w:rPr>
-              <w:t>Dependent</w:t>
-            </w:r>
-            <w:proofErr w:type="spellEnd"/>
+              <w:t>sección Add Dependent</w:t>
+            </w:r>
           </w:p>
           <w:p>
             <w:pPr>
@@ -4639,7 +4132,6 @@
                 <w:lang w:val="es-CO"/>
               </w:rPr>
             </w:pPr>
-            <w:proofErr w:type="spellStart"/>
             <w:r>
               <w:rPr>
                 <w:rFonts w:ascii="Times New Roman" w:hAnsi="Times New Roman" w:cs="Times New Roman"/>
@@ -4647,29 +4139,8 @@
                 <w:szCs w:val="24"/>
                 <w:lang w:val="es-CO"/>
               </w:rPr>
-              <w:t>Assigned</w:t>
-            </w:r>
-            <w:proofErr w:type="spellEnd"/>
-            <w:r>
-              <w:rPr>
-                <w:rFonts w:ascii="Times New Roman" w:hAnsi="Times New Roman" w:cs="Times New Roman"/>
-                <w:sz w:val="24"/>
-                <w:szCs w:val="24"/>
-                <w:lang w:val="es-CO"/>
-              </w:rPr>
-              <w:t xml:space="preserve"> </w:t>
-            </w:r>
-            <w:proofErr w:type="spellStart"/>
-            <w:r>
-              <w:rPr>
-                <w:rFonts w:ascii="Times New Roman" w:hAnsi="Times New Roman" w:cs="Times New Roman"/>
-                <w:sz w:val="24"/>
-                <w:szCs w:val="24"/>
-                <w:lang w:val="es-CO"/>
-              </w:rPr>
-              <w:t>Dependents</w:t>
-            </w:r>
-            <w:proofErr w:type="spellEnd"/>
+              <w:t>Assigned Dependents</w:t>
+            </w:r>
           </w:p>
           <w:p>
             <w:pPr>
@@ -4691,27 +4162,7 @@
                 <w:szCs w:val="24"/>
                 <w:lang w:val="es-CO"/>
               </w:rPr>
-              <w:t xml:space="preserve">1.1.1.1 Añadir un </w:t>
-            </w:r>
-            <w:proofErr w:type="spellStart"/>
-            <w:r>
-              <w:rPr>
-                <w:rFonts w:ascii="Times New Roman" w:hAnsi="Times New Roman" w:cs="Times New Roman"/>
-                <w:sz w:val="24"/>
-                <w:szCs w:val="24"/>
-                <w:lang w:val="es-CO"/>
-              </w:rPr>
-              <w:t>dependents</w:t>
-            </w:r>
-            <w:proofErr w:type="spellEnd"/>
-            <w:r>
-              <w:rPr>
-                <w:rFonts w:ascii="Times New Roman" w:hAnsi="Times New Roman" w:cs="Times New Roman"/>
-                <w:sz w:val="24"/>
-                <w:szCs w:val="24"/>
-                <w:lang w:val="es-CO"/>
-              </w:rPr>
-              <w:t xml:space="preserve"> con todos los datos</w:t>
+              <w:t>1.1.1.1 Añadir un dependents con todos los datos</w:t>
             </w:r>
           </w:p>
           <w:p>
@@ -4731,7 +4182,6 @@
                 <w:lang w:val="es-CO"/>
               </w:rPr>
             </w:pPr>
-            <w:proofErr w:type="spellStart"/>
             <w:r>
               <w:rPr>
                 <w:rFonts w:ascii="Times New Roman" w:hAnsi="Times New Roman" w:cs="Times New Roman"/>
@@ -4739,9 +4189,8 @@
                 <w:szCs w:val="24"/>
                 <w:lang w:val="es-CO"/>
               </w:rPr>
-              <w:t>Add</w:t>
-            </w:r>
-            <w:proofErr w:type="spellEnd"/>
+              <w:t xml:space="preserve">Add </w:t>
+            </w:r>
             <w:r>
               <w:rPr>
                 <w:rFonts w:ascii="Times New Roman" w:hAnsi="Times New Roman" w:cs="Times New Roman"/>
@@ -4749,19 +4198,8 @@
                 <w:szCs w:val="24"/>
                 <w:lang w:val="es-CO"/>
               </w:rPr>
-              <w:t xml:space="preserve"> </w:t>
-            </w:r>
-            <w:proofErr w:type="spellStart"/>
-            <w:r>
-              <w:rPr>
-                <w:rFonts w:ascii="Times New Roman" w:hAnsi="Times New Roman" w:cs="Times New Roman"/>
-                <w:sz w:val="24"/>
-                <w:szCs w:val="24"/>
-                <w:lang w:val="es-CO"/>
-              </w:rPr>
               <w:t>Attachments</w:t>
             </w:r>
-            <w:proofErr w:type="spellEnd"/>
           </w:p>
           <w:p>
             <w:pPr>
@@ -4783,27 +4221,7 @@
                 <w:szCs w:val="24"/>
                 <w:lang w:val="es-CO"/>
               </w:rPr>
-              <w:t xml:space="preserve">1.1.2.1 Añadir un </w:t>
-            </w:r>
-            <w:proofErr w:type="spellStart"/>
-            <w:r>
-              <w:rPr>
-                <w:rFonts w:ascii="Times New Roman" w:hAnsi="Times New Roman" w:cs="Times New Roman"/>
-                <w:sz w:val="24"/>
-                <w:szCs w:val="24"/>
-                <w:lang w:val="es-CO"/>
-              </w:rPr>
-              <w:t>attachement</w:t>
-            </w:r>
-            <w:proofErr w:type="spellEnd"/>
-            <w:r>
-              <w:rPr>
-                <w:rFonts w:ascii="Times New Roman" w:hAnsi="Times New Roman" w:cs="Times New Roman"/>
-                <w:sz w:val="24"/>
-                <w:szCs w:val="24"/>
-                <w:lang w:val="es-CO"/>
-              </w:rPr>
-              <w:t xml:space="preserve"> cargando un archivo y agregando comentario.</w:t>
+              <w:t>1.1.2.1 Añadir un attachement cargando un archivo y agregando comentario.</w:t>
             </w:r>
           </w:p>
           <w:p>
@@ -4856,45 +4274,6 @@
               <w:spacing w:line="360" w:lineRule="auto"/>
               <w:jc w:val="both"/>
               <w:rPr>
-                <w:sz w:val="20"/>
-                <w:szCs w:val="20"/>
-                <w:lang w:val="es-CO"/>
-              </w:rPr>
-            </w:pPr>
-            <w:r>
-              <w:rPr>
-                <w:b/>
-                <w:bCs/>
-                <w:sz w:val="20"/>
-                <w:szCs w:val="20"/>
-                <w:lang w:val="es-CO"/>
-              </w:rPr>
-              <w:t>CA</w:t>
-            </w:r>
-            <w:r>
-              <w:rPr>
-                <w:sz w:val="20"/>
-                <w:szCs w:val="20"/>
-                <w:lang w:val="es-CO"/>
-              </w:rPr>
-              <w:t xml:space="preserve">: </w:t>
-            </w:r>
-            <w:r>
-              <w:rPr>
-                <w:sz w:val="20"/>
-                <w:szCs w:val="20"/>
-                <w:lang w:val="es-CO"/>
-              </w:rPr>
-              <w:t>Al dar clic en el botón sabe, debe mostrase el mensaje:</w:t>
-            </w:r>
-          </w:p>
-          <w:p>
-            <w:pPr>
-              <w:pStyle w:val="Prrafodelista"/>
-              <w:widowControl w:val="0"/>
-              <w:spacing w:line="360" w:lineRule="auto"/>
-              <w:jc w:val="both"/>
-              <w:rPr>
                 <w:b/>
                 <w:bCs/>
                 <w:color w:val="6EA800"/>
@@ -4902,31 +4281,44 @@
                 <w:sz w:val="20"/>
                 <w:szCs w:val="20"/>
                 <w:shd w:val="clear" w:color="auto" w:fill="E0F2C7"/>
+                <w:lang w:val="es-CO"/>
               </w:rPr>
             </w:pPr>
             <w:r>
               <w:rPr>
                 <w:b/>
                 <w:bCs/>
-                <w:color w:val="6EA800"/>
-                <w:spacing w:val="15"/>
                 <w:sz w:val="20"/>
                 <w:szCs w:val="20"/>
-                <w:shd w:val="clear" w:color="auto" w:fill="E0F2C7"/>
-              </w:rPr>
-              <w:t>Successfully Sav</w:t>
+                <w:lang w:val="es-CO"/>
+              </w:rPr>
+              <w:t>_</w:t>
             </w:r>
             <w:r>
               <w:rPr>
                 <w:b/>
                 <w:bCs/>
-                <w:color w:val="6EA800"/>
-                <w:spacing w:val="15"/>
                 <w:sz w:val="20"/>
                 <w:szCs w:val="20"/>
-                <w:shd w:val="clear" w:color="auto" w:fill="E0F2C7"/>
-              </w:rPr>
-              <w:t>ed</w:t>
+                <w:lang w:val="es-CO"/>
+              </w:rPr>
+              <w:t>CA</w:t>
+            </w:r>
+            <w:r>
+              <w:rPr>
+                <w:sz w:val="20"/>
+                <w:szCs w:val="20"/>
+                <w:lang w:val="es-CO"/>
+              </w:rPr>
+              <w:t xml:space="preserve">: </w:t>
+            </w:r>
+            <w:r>
+              <w:rPr>
+                <w:sz w:val="20"/>
+                <w:szCs w:val="20"/>
+                <w:lang w:val="es-CO"/>
+              </w:rPr>
+              <w:t>Añadir una nueva dependents</w:t>
             </w:r>
           </w:p>
           <w:p>
@@ -4944,12 +4336,7 @@
           </w:p>
           <w:p>
             <w:pPr>
-              <w:pStyle w:val="Prrafodelista"/>
               <w:widowControl w:val="0"/>
-              <w:numPr>
-                <w:ilvl w:val="3"/>
-                <w:numId w:val="4"/>
-              </w:numPr>
               <w:spacing w:line="360" w:lineRule="auto"/>
               <w:jc w:val="both"/>
               <w:rPr>
@@ -4966,94 +4353,45 @@
                 <w:bCs/>
                 <w:lang w:val="es-CO"/>
               </w:rPr>
-              <w:t>CA</w:t>
+              <w:t>1.1.2.2_</w:t>
             </w:r>
             <w:r>
               <w:rPr>
                 <w:rFonts w:ascii="Times New Roman" w:hAnsi="Times New Roman" w:cs="Times New Roman"/>
                 <w:b/>
                 <w:bCs/>
-                <w:sz w:val="24"/>
-                <w:szCs w:val="24"/>
                 <w:lang w:val="es-CO"/>
               </w:rPr>
-              <w:t>:</w:t>
-            </w:r>
-            <w:r>
-              <w:rPr>
-                <w:rFonts w:ascii="Times New Roman" w:hAnsi="Times New Roman" w:cs="Times New Roman"/>
-                <w:sz w:val="24"/>
-                <w:szCs w:val="24"/>
-                <w:lang w:val="es-CO"/>
-              </w:rPr>
-              <w:t xml:space="preserve"> </w:t>
-            </w:r>
-            <w:r>
-              <w:rPr>
-                <w:rFonts w:ascii="Times New Roman" w:hAnsi="Times New Roman" w:cs="Times New Roman"/>
-                <w:sz w:val="24"/>
-                <w:szCs w:val="24"/>
-                <w:lang w:val="es-CO"/>
-              </w:rPr>
-              <w:t xml:space="preserve">Al dar clic en el botón </w:t>
-            </w:r>
-            <w:proofErr w:type="spellStart"/>
-            <w:r>
-              <w:rPr>
-                <w:rFonts w:ascii="Times New Roman" w:hAnsi="Times New Roman" w:cs="Times New Roman"/>
-                <w:sz w:val="24"/>
-                <w:szCs w:val="24"/>
-                <w:lang w:val="es-CO"/>
-              </w:rPr>
-              <w:t>Upload</w:t>
-            </w:r>
-            <w:proofErr w:type="spellEnd"/>
-            <w:r>
-              <w:rPr>
-                <w:rFonts w:ascii="Times New Roman" w:hAnsi="Times New Roman" w:cs="Times New Roman"/>
-                <w:sz w:val="24"/>
-                <w:szCs w:val="24"/>
-                <w:lang w:val="es-CO"/>
-              </w:rPr>
-              <w:t xml:space="preserve">, se debe mostrar el mensaje: </w:t>
-            </w:r>
-          </w:p>
-          <w:p>
-            <w:pPr>
-              <w:widowControl w:val="0"/>
-              <w:spacing w:line="360" w:lineRule="auto"/>
-              <w:ind w:left="360"/>
-              <w:jc w:val="both"/>
-              <w:rPr>
-                <w:rFonts w:ascii="Times New Roman" w:hAnsi="Times New Roman" w:cs="Times New Roman"/>
-                <w:sz w:val="24"/>
-                <w:szCs w:val="24"/>
-                <w:lang w:val="es-CO"/>
-              </w:rPr>
-            </w:pPr>
-            <w:r>
-              <w:rPr>
+              <w:t>CA</w:t>
+            </w:r>
+            <w:r>
+              <w:rPr>
+                <w:rFonts w:ascii="Times New Roman" w:hAnsi="Times New Roman" w:cs="Times New Roman"/>
                 <w:b/>
                 <w:bCs/>
-                <w:color w:val="6EA800"/>
-                <w:spacing w:val="15"/>
-                <w:sz w:val="20"/>
-                <w:szCs w:val="20"/>
-                <w:shd w:val="clear" w:color="auto" w:fill="E0F2C7"/>
-              </w:rPr>
-              <w:t>Successfully Sav</w:t>
-            </w:r>
-            <w:r>
-              <w:rPr>
-                <w:b/>
-                <w:bCs/>
-                <w:color w:val="6EA800"/>
-                <w:spacing w:val="15"/>
-                <w:sz w:val="20"/>
-                <w:szCs w:val="20"/>
-                <w:shd w:val="clear" w:color="auto" w:fill="E0F2C7"/>
-              </w:rPr>
-              <w:t>ed</w:t>
+                <w:sz w:val="24"/>
+                <w:szCs w:val="24"/>
+                <w:lang w:val="es-CO"/>
+              </w:rPr>
+              <w:t>:</w:t>
+            </w:r>
+            <w:r>
+              <w:rPr>
+                <w:rFonts w:ascii="Times New Roman" w:hAnsi="Times New Roman" w:cs="Times New Roman"/>
+                <w:sz w:val="24"/>
+                <w:szCs w:val="24"/>
+                <w:lang w:val="es-CO"/>
+              </w:rPr>
+              <w:t xml:space="preserve"> </w:t>
+            </w:r>
+            <w:r>
+              <w:rPr>
+                <w:rFonts w:ascii="Times New Roman" w:hAnsi="Times New Roman" w:cs="Times New Roman"/>
+                <w:sz w:val="24"/>
+                <w:szCs w:val="24"/>
+                <w:lang w:val="es-CO"/>
+              </w:rPr>
+              <w:t>Agregar nuevo attachement.</w:t>
             </w:r>
           </w:p>
         </w:tc>
@@ -5313,47 +4651,7 @@
           <w:szCs w:val="24"/>
           <w:lang w:val="es-CO"/>
         </w:rPr>
-        <w:t xml:space="preserve">Las suites de regresión se ejecutarán al final de cada Sprint (antes de la Revisión del Sprint), al realizarse un cambio o por solicitud de los Clientes, </w:t>
-      </w:r>
-      <w:proofErr w:type="spellStart"/>
-      <w:r>
-        <w:rPr>
-          <w:rFonts w:ascii="Times New Roman" w:hAnsi="Times New Roman" w:cs="Times New Roman"/>
-          <w:sz w:val="24"/>
-          <w:szCs w:val="24"/>
-          <w:lang w:val="es-CO"/>
-        </w:rPr>
-        <w:t>Product</w:t>
-      </w:r>
-      <w:proofErr w:type="spellEnd"/>
-      <w:r>
-        <w:rPr>
-          <w:rFonts w:ascii="Times New Roman" w:hAnsi="Times New Roman" w:cs="Times New Roman"/>
-          <w:sz w:val="24"/>
-          <w:szCs w:val="24"/>
-          <w:lang w:val="es-CO"/>
-        </w:rPr>
-        <w:t xml:space="preserve"> </w:t>
-      </w:r>
-      <w:proofErr w:type="spellStart"/>
-      <w:r>
-        <w:rPr>
-          <w:rFonts w:ascii="Times New Roman" w:hAnsi="Times New Roman" w:cs="Times New Roman"/>
-          <w:sz w:val="24"/>
-          <w:szCs w:val="24"/>
-          <w:lang w:val="es-CO"/>
-        </w:rPr>
-        <w:t>Owner</w:t>
-      </w:r>
-      <w:proofErr w:type="spellEnd"/>
-      <w:r>
-        <w:rPr>
-          <w:rFonts w:ascii="Times New Roman" w:hAnsi="Times New Roman" w:cs="Times New Roman"/>
-          <w:sz w:val="24"/>
-          <w:szCs w:val="24"/>
-          <w:lang w:val="es-CO"/>
-        </w:rPr>
-        <w:t xml:space="preserve"> y Project Manager.</w:t>
+        <w:t>Las suites de regresión se ejecutarán al final de cada Sprint (antes de la Revisión del Sprint), al realizarse un cambio o por solicitud de los Clientes, Product Owner y Project Manager.</w:t>
       </w:r>
     </w:p>
     <w:p>
@@ -5402,7 +4700,6 @@
         </w:rPr>
         <w:t xml:space="preserve">El Reporte automático de pruebas se obtendrá a través de </w:t>
       </w:r>
-      <w:proofErr w:type="spellStart"/>
       <w:r>
         <w:rPr>
           <w:rFonts w:ascii="Times New Roman" w:hAnsi="Times New Roman" w:cs="Times New Roman"/>
@@ -5412,7 +4709,6 @@
         </w:rPr>
         <w:t>cucumber</w:t>
       </w:r>
-      <w:proofErr w:type="spellEnd"/>
       <w:r>
         <w:rPr>
           <w:rFonts w:ascii="Times New Roman" w:hAnsi="Times New Roman" w:cs="Times New Roman"/>
@@ -5447,6 +4743,7 @@
       <w:r>
         <w:rPr>
           <w:rFonts w:ascii="Times New Roman" w:hAnsi="Times New Roman" w:cs="Times New Roman"/>
+          <w:noProof/>
           <w:sz w:val="24"/>
           <w:szCs w:val="24"/>
           <w:lang w:val="es-CO"/>
@@ -5513,6 +4810,7 @@
       <w:r>
         <w:rPr>
           <w:rFonts w:ascii="Times New Roman" w:hAnsi="Times New Roman" w:cs="Times New Roman"/>
+          <w:noProof/>
           <w:sz w:val="24"/>
           <w:szCs w:val="24"/>
           <w:lang w:val="es-CO"/>
@@ -5578,6 +4876,7 @@
       <w:r>
         <w:rPr>
           <w:rFonts w:ascii="Times New Roman" w:hAnsi="Times New Roman" w:cs="Times New Roman"/>
+          <w:noProof/>
           <w:sz w:val="24"/>
           <w:szCs w:val="24"/>
           <w:lang w:val="es-CO"/>
@@ -5632,6 +4931,7 @@
       <w:r>
         <w:rPr>
           <w:rFonts w:ascii="Times New Roman" w:hAnsi="Times New Roman" w:cs="Times New Roman"/>
+          <w:noProof/>
           <w:sz w:val="24"/>
           <w:szCs w:val="24"/>
           <w:lang w:val="es-CO"/>
@@ -6852,6 +6152,7 @@
   <w:style w:type="character" w:default="1" w:styleId="Fuentedeprrafopredeter">
     <w:name w:val="Default Paragraph Font"/>
     <w:uiPriority w:val="1"/>
+    <w:semiHidden/>
     <w:unhideWhenUsed/>
   </w:style>
   <w:style w:type="table" w:default="1" w:styleId="Tablanormal">

</xml_diff>